<commit_message>
editing regions in sex stratified model
</commit_message>
<xml_diff>
--- a/Descriptive Table 1/Table 1. Overall HIVST.docx
+++ b/Descriptive Table 1/Table 1. Overall HIVST.docx
@@ -1,6 +1,6 @@
 
 <file path=word/document.xml><?xml version="1.0" encoding="utf-8"?>
-<w:document xmlns:wpc="http://schemas.microsoft.com/office/word/2010/wordprocessingCanvas" xmlns:cx="http://schemas.microsoft.com/office/drawing/2014/chartex" xmlns:cx1="http://schemas.microsoft.com/office/drawing/2015/9/8/chartex" xmlns:cx2="http://schemas.microsoft.com/office/drawing/2015/10/21/chartex" xmlns:cx3="http://schemas.microsoft.com/office/drawing/2016/5/9/chartex" xmlns:cx4="http://schemas.microsoft.com/office/drawing/2016/5/10/chartex" xmlns:cx5="http://schemas.microsoft.com/office/drawing/2016/5/11/chartex" xmlns:cx6="http://schemas.microsoft.com/office/drawing/2016/5/12/chartex" xmlns:cx7="http://schemas.microsoft.com/office/drawing/2016/5/13/chartex" xmlns:cx8="http://schemas.microsoft.com/office/drawing/2016/5/14/chartex" xmlns:mc="http://schemas.openxmlformats.org/markup-compatibility/2006" xmlns:aink="http://schemas.microsoft.com/office/drawing/2016/ink" xmlns:am3d="http://schemas.microsoft.com/office/drawing/2017/model3d" xmlns:o="urn:schemas-microsoft-com:office:office" xmlns:oel="http://schemas.microsoft.com/office/2019/extlst" xmlns:r="http://schemas.openxmlformats.org/officeDocument/2006/relationships" xmlns:m="http://schemas.openxmlformats.org/officeDocument/2006/math" xmlns:v="urn:schemas-microsoft-com:vml" xmlns:wp14="http://schemas.microsoft.com/office/word/2010/wordprocessingDrawing" xmlns:wp="http://schemas.openxmlformats.org/drawingml/2006/wordprocessingDrawing" xmlns:w10="urn:schemas-microsoft-com:office:word" xmlns:w="http://schemas.openxmlformats.org/wordprocessingml/2006/main" xmlns:w14="http://schemas.microsoft.com/office/word/2010/wordml" xmlns:w15="http://schemas.microsoft.com/office/word/2012/wordml" xmlns:w16cex="http://schemas.microsoft.com/office/word/2018/wordml/cex" xmlns:w16cid="http://schemas.microsoft.com/office/word/2016/wordml/cid" xmlns:w16="http://schemas.microsoft.com/office/word/2018/wordml" xmlns:w16du="http://schemas.microsoft.com/office/word/2023/wordml/word16du" xmlns:w16sdtdh="http://schemas.microsoft.com/office/word/2020/wordml/sdtdatahash" xmlns:w16se="http://schemas.microsoft.com/office/word/2015/wordml/symex" xmlns:wpg="http://schemas.microsoft.com/office/word/2010/wordprocessingGroup" xmlns:wpi="http://schemas.microsoft.com/office/word/2010/wordprocessingInk" xmlns:wne="http://schemas.microsoft.com/office/word/2006/wordml" xmlns:wps="http://schemas.microsoft.com/office/word/2010/wordprocessingShape" mc:Ignorable="w14 w15 w16se w16cid w16 w16cex w16sdtdh w16du wp14">
+<w:document xmlns:wpc="http://schemas.microsoft.com/office/word/2010/wordprocessingCanvas" xmlns:cx="http://schemas.microsoft.com/office/drawing/2014/chartex" xmlns:cx1="http://schemas.microsoft.com/office/drawing/2015/9/8/chartex" xmlns:cx2="http://schemas.microsoft.com/office/drawing/2015/10/21/chartex" xmlns:cx3="http://schemas.microsoft.com/office/drawing/2016/5/9/chartex" xmlns:cx4="http://schemas.microsoft.com/office/drawing/2016/5/10/chartex" xmlns:cx5="http://schemas.microsoft.com/office/drawing/2016/5/11/chartex" xmlns:cx6="http://schemas.microsoft.com/office/drawing/2016/5/12/chartex" xmlns:cx7="http://schemas.microsoft.com/office/drawing/2016/5/13/chartex" xmlns:cx8="http://schemas.microsoft.com/office/drawing/2016/5/14/chartex" xmlns:mc="http://schemas.openxmlformats.org/markup-compatibility/2006" xmlns:aink="http://schemas.microsoft.com/office/drawing/2016/ink" xmlns:am3d="http://schemas.microsoft.com/office/drawing/2017/model3d" xmlns:o="urn:schemas-microsoft-com:office:office" xmlns:oel="http://schemas.microsoft.com/office/2019/extlst" xmlns:r="http://schemas.openxmlformats.org/officeDocument/2006/relationships" xmlns:m="http://schemas.openxmlformats.org/officeDocument/2006/math" xmlns:v="urn:schemas-microsoft-com:vml" xmlns:wp14="http://schemas.microsoft.com/office/word/2010/wordprocessingDrawing" xmlns:wp="http://schemas.openxmlformats.org/drawingml/2006/wordprocessingDrawing" xmlns:w10="urn:schemas-microsoft-com:office:word" xmlns:w="http://schemas.openxmlformats.org/wordprocessingml/2006/main" xmlns:w14="http://schemas.microsoft.com/office/word/2010/wordml" xmlns:w15="http://schemas.microsoft.com/office/word/2012/wordml" xmlns:w16cex="http://schemas.microsoft.com/office/word/2018/wordml/cex" xmlns:w16cid="http://schemas.microsoft.com/office/word/2016/wordml/cid" xmlns:w16="http://schemas.microsoft.com/office/word/2018/wordml" xmlns:w16du="http://schemas.microsoft.com/office/word/2023/wordml/word16du" xmlns:w16sdtdh="http://schemas.microsoft.com/office/word/2020/wordml/sdtdatahash" xmlns:w16sdtfl="http://schemas.microsoft.com/office/word/2024/wordml/sdtformatlock" xmlns:w16se="http://schemas.microsoft.com/office/word/2015/wordml/symex" xmlns:wpg="http://schemas.microsoft.com/office/word/2010/wordprocessingGroup" xmlns:wpi="http://schemas.microsoft.com/office/word/2010/wordprocessingInk" xmlns:wne="http://schemas.microsoft.com/office/word/2006/wordml" xmlns:wps="http://schemas.microsoft.com/office/word/2010/wordprocessingShape" mc:Ignorable="w14 w15 w16se w16cid w16 w16cex w16sdtdh w16sdtfl w16du wp14">
   <w:body>
     <w:p>
       <w:pPr>
@@ -29,7 +29,18 @@
           <w:sz w:val="20"/>
           <w:szCs w:val="20"/>
         </w:rPr>
-        <w:t xml:space="preserve"> 1 </w:t>
+        <w:t xml:space="preserve"> </w:t>
+      </w:r>
+      <w:proofErr w:type="gramStart"/>
+      <w:r>
+        <w:rPr>
+          <w:rFonts w:ascii="Garamond" w:hAnsi="Garamond"/>
+          <w:b/>
+          <w:bCs/>
+          <w:sz w:val="20"/>
+          <w:szCs w:val="20"/>
+        </w:rPr>
+        <w:t xml:space="preserve">1 </w:t>
       </w:r>
       <w:r>
         <w:rPr>
@@ -41,6 +52,7 @@
         </w:rPr>
         <w:t>:</w:t>
       </w:r>
+      <w:proofErr w:type="gramEnd"/>
       <w:r>
         <w:rPr>
           <w:rFonts w:ascii="Garamond" w:hAnsi="Garamond"/>
@@ -325,8 +337,9 @@
                 <w:szCs w:val="18"/>
                 <w14:ligatures w14:val="none"/>
               </w:rPr>
-              <w:t>HIVST Knowledge percentage</w:t>
-            </w:r>
+              <w:t xml:space="preserve">HIVST Knowledge </w:t>
+            </w:r>
+            <w:proofErr w:type="gramStart"/>
             <w:r>
               <w:rPr>
                 <w:rFonts w:ascii="Garamond" w:eastAsia="Times New Roman" w:hAnsi="Garamond" w:cs="Times New Roman"/>
@@ -338,7 +351,34 @@
                 <w:szCs w:val="18"/>
                 <w14:ligatures w14:val="none"/>
               </w:rPr>
-              <w:t>(%)</w:t>
+              <w:t>percentage</w:t>
+            </w:r>
+            <w:r>
+              <w:rPr>
+                <w:rFonts w:ascii="Garamond" w:eastAsia="Times New Roman" w:hAnsi="Garamond" w:cs="Times New Roman"/>
+                <w:b/>
+                <w:bCs/>
+                <w:color w:val="000000"/>
+                <w:kern w:val="0"/>
+                <w:sz w:val="18"/>
+                <w:szCs w:val="18"/>
+                <w14:ligatures w14:val="none"/>
+              </w:rPr>
+              <w:t>(</w:t>
+            </w:r>
+            <w:proofErr w:type="gramEnd"/>
+            <w:r>
+              <w:rPr>
+                <w:rFonts w:ascii="Garamond" w:eastAsia="Times New Roman" w:hAnsi="Garamond" w:cs="Times New Roman"/>
+                <w:b/>
+                <w:bCs/>
+                <w:color w:val="000000"/>
+                <w:kern w:val="0"/>
+                <w:sz w:val="18"/>
+                <w:szCs w:val="18"/>
+                <w14:ligatures w14:val="none"/>
+              </w:rPr>
+              <w:t>%)</w:t>
             </w:r>
             <w:r>
               <w:rPr>
@@ -4986,6 +5026,284 @@
                 <w14:ligatures w14:val="none"/>
               </w:rPr>
               <w:t>9.33 (8.67 - 10.02)</w:t>
+            </w:r>
+          </w:p>
+        </w:tc>
+      </w:tr>
+      <w:tr>
+        <w:trPr>
+          <w:trHeight w:val="290"/>
+        </w:trPr>
+        <w:tc>
+          <w:tcPr>
+            <w:tcW w:w="1097" w:type="pct"/>
+            <w:shd w:val="clear" w:color="auto" w:fill="auto"/>
+            <w:noWrap/>
+            <w:vAlign w:val="center"/>
+          </w:tcPr>
+          <w:p>
+            <w:pPr>
+              <w:spacing w:after="0" w:line="240" w:lineRule="auto"/>
+              <w:rPr>
+                <w:rFonts w:ascii="Garamond" w:eastAsia="Times New Roman" w:hAnsi="Garamond" w:cs="Times New Roman"/>
+                <w:color w:val="000000"/>
+                <w:kern w:val="0"/>
+                <w:sz w:val="18"/>
+                <w:szCs w:val="18"/>
+                <w14:ligatures w14:val="none"/>
+              </w:rPr>
+            </w:pPr>
+            <w:r>
+              <w:rPr>
+                <w:rFonts w:ascii="Garamond" w:eastAsia="Times New Roman" w:hAnsi="Garamond" w:cs="Times New Roman"/>
+                <w:color w:val="000000"/>
+                <w:kern w:val="0"/>
+                <w:sz w:val="18"/>
+                <w:szCs w:val="18"/>
+                <w14:ligatures w14:val="none"/>
+              </w:rPr>
+              <w:t>Lesotho</w:t>
+            </w:r>
+          </w:p>
+        </w:tc>
+        <w:tc>
+          <w:tcPr>
+            <w:tcW w:w="278" w:type="pct"/>
+            <w:shd w:val="clear" w:color="auto" w:fill="auto"/>
+            <w:noWrap/>
+            <w:vAlign w:val="center"/>
+          </w:tcPr>
+          <w:p>
+            <w:pPr>
+              <w:spacing w:after="0" w:line="240" w:lineRule="auto"/>
+              <w:rPr>
+                <w:rFonts w:ascii="Garamond" w:eastAsia="Times New Roman" w:hAnsi="Garamond" w:cs="Times New Roman"/>
+                <w:color w:val="000000"/>
+                <w:kern w:val="0"/>
+                <w:sz w:val="18"/>
+                <w:szCs w:val="18"/>
+                <w14:ligatures w14:val="none"/>
+              </w:rPr>
+            </w:pPr>
+            <w:r>
+              <w:rPr>
+                <w:rFonts w:ascii="Garamond" w:eastAsia="Times New Roman" w:hAnsi="Garamond" w:cs="Times New Roman"/>
+                <w:color w:val="000000"/>
+                <w:kern w:val="0"/>
+                <w:sz w:val="18"/>
+                <w:szCs w:val="18"/>
+                <w14:ligatures w14:val="none"/>
+              </w:rPr>
+              <w:t>2023</w:t>
+            </w:r>
+          </w:p>
+        </w:tc>
+        <w:tc>
+          <w:tcPr>
+            <w:tcW w:w="480" w:type="pct"/>
+            <w:shd w:val="clear" w:color="auto" w:fill="auto"/>
+            <w:noWrap/>
+            <w:vAlign w:val="center"/>
+          </w:tcPr>
+          <w:p>
+            <w:pPr>
+              <w:spacing w:after="0" w:line="240" w:lineRule="auto"/>
+              <w:jc w:val="center"/>
+              <w:rPr>
+                <w:rFonts w:ascii="Garamond" w:eastAsia="Times New Roman" w:hAnsi="Garamond" w:cs="Times New Roman"/>
+                <w:color w:val="000000"/>
+                <w:kern w:val="0"/>
+                <w:sz w:val="18"/>
+                <w:szCs w:val="18"/>
+                <w14:ligatures w14:val="none"/>
+              </w:rPr>
+            </w:pPr>
+            <w:r>
+              <w:rPr>
+                <w:rFonts w:ascii="Garamond" w:eastAsia="Times New Roman" w:hAnsi="Garamond" w:cs="Times New Roman"/>
+                <w:color w:val="000000"/>
+                <w:kern w:val="0"/>
+                <w:sz w:val="18"/>
+                <w:szCs w:val="18"/>
+                <w14:ligatures w14:val="none"/>
+              </w:rPr>
+              <w:t>DHS</w:t>
+            </w:r>
+          </w:p>
+        </w:tc>
+        <w:tc>
+          <w:tcPr>
+            <w:tcW w:w="472" w:type="pct"/>
+            <w:shd w:val="clear" w:color="auto" w:fill="auto"/>
+            <w:noWrap/>
+            <w:vAlign w:val="center"/>
+          </w:tcPr>
+          <w:p>
+            <w:pPr>
+              <w:spacing w:after="0" w:line="240" w:lineRule="auto"/>
+              <w:jc w:val="center"/>
+              <w:rPr>
+                <w:rFonts w:ascii="Garamond" w:eastAsia="Times New Roman" w:hAnsi="Garamond" w:cs="Times New Roman"/>
+                <w:color w:val="000000"/>
+                <w:kern w:val="0"/>
+                <w:sz w:val="18"/>
+                <w:szCs w:val="18"/>
+                <w14:ligatures w14:val="none"/>
+              </w:rPr>
+            </w:pPr>
+            <w:r>
+              <w:rPr>
+                <w:rFonts w:ascii="Garamond" w:eastAsia="Times New Roman" w:hAnsi="Garamond" w:cs="Times New Roman"/>
+                <w:color w:val="000000"/>
+                <w:kern w:val="0"/>
+                <w:sz w:val="18"/>
+                <w:szCs w:val="18"/>
+                <w14:ligatures w14:val="none"/>
+              </w:rPr>
+              <w:t>1856</w:t>
+            </w:r>
+          </w:p>
+        </w:tc>
+        <w:tc>
+          <w:tcPr>
+            <w:tcW w:w="1450" w:type="pct"/>
+            <w:shd w:val="clear" w:color="auto" w:fill="auto"/>
+            <w:noWrap/>
+            <w:vAlign w:val="center"/>
+          </w:tcPr>
+          <w:p>
+            <w:pPr>
+              <w:spacing w:after="0" w:line="240" w:lineRule="auto"/>
+              <w:jc w:val="center"/>
+              <w:rPr>
+                <w:rFonts w:ascii="Garamond" w:eastAsia="Times New Roman" w:hAnsi="Garamond" w:cs="Times New Roman"/>
+                <w:color w:val="000000"/>
+                <w:kern w:val="0"/>
+                <w:sz w:val="18"/>
+                <w:szCs w:val="18"/>
+                <w14:ligatures w14:val="none"/>
+              </w:rPr>
+            </w:pPr>
+            <w:r>
+              <w:rPr>
+                <w:rFonts w:ascii="Garamond" w:eastAsia="Times New Roman" w:hAnsi="Garamond" w:cs="Times New Roman"/>
+                <w:color w:val="000000"/>
+                <w:kern w:val="0"/>
+                <w:sz w:val="18"/>
+                <w:szCs w:val="18"/>
+                <w14:ligatures w14:val="none"/>
+              </w:rPr>
+              <w:t>60.71 (5</w:t>
+            </w:r>
+            <w:r>
+              <w:rPr>
+                <w:rFonts w:ascii="Garamond" w:eastAsia="Times New Roman" w:hAnsi="Garamond" w:cs="Times New Roman"/>
+                <w:color w:val="000000"/>
+                <w:kern w:val="0"/>
+                <w:sz w:val="18"/>
+                <w:szCs w:val="18"/>
+                <w14:ligatures w14:val="none"/>
+              </w:rPr>
+              <w:t>7</w:t>
+            </w:r>
+            <w:r>
+              <w:rPr>
+                <w:rFonts w:ascii="Garamond" w:eastAsia="Times New Roman" w:hAnsi="Garamond" w:cs="Times New Roman"/>
+                <w:color w:val="000000"/>
+                <w:kern w:val="0"/>
+                <w:sz w:val="18"/>
+                <w:szCs w:val="18"/>
+                <w14:ligatures w14:val="none"/>
+              </w:rPr>
+              <w:t>.4</w:t>
+            </w:r>
+            <w:r>
+              <w:rPr>
+                <w:rFonts w:ascii="Garamond" w:eastAsia="Times New Roman" w:hAnsi="Garamond" w:cs="Times New Roman"/>
+                <w:color w:val="000000"/>
+                <w:kern w:val="0"/>
+                <w:sz w:val="18"/>
+                <w:szCs w:val="18"/>
+                <w14:ligatures w14:val="none"/>
+              </w:rPr>
+              <w:t>2</w:t>
+            </w:r>
+            <w:r>
+              <w:rPr>
+                <w:rFonts w:ascii="Garamond" w:eastAsia="Times New Roman" w:hAnsi="Garamond" w:cs="Times New Roman"/>
+                <w:color w:val="000000"/>
+                <w:kern w:val="0"/>
+                <w:sz w:val="18"/>
+                <w:szCs w:val="18"/>
+                <w14:ligatures w14:val="none"/>
+              </w:rPr>
+              <w:t>-.63.2</w:t>
+            </w:r>
+            <w:r>
+              <w:rPr>
+                <w:rFonts w:ascii="Garamond" w:eastAsia="Times New Roman" w:hAnsi="Garamond" w:cs="Times New Roman"/>
+                <w:color w:val="000000"/>
+                <w:kern w:val="0"/>
+                <w:sz w:val="18"/>
+                <w:szCs w:val="18"/>
+                <w14:ligatures w14:val="none"/>
+              </w:rPr>
+              <w:t>5</w:t>
+            </w:r>
+            <w:r>
+              <w:rPr>
+                <w:rFonts w:ascii="Garamond" w:eastAsia="Times New Roman" w:hAnsi="Garamond" w:cs="Times New Roman"/>
+                <w:color w:val="000000"/>
+                <w:kern w:val="0"/>
+                <w:sz w:val="18"/>
+                <w:szCs w:val="18"/>
+                <w14:ligatures w14:val="none"/>
+              </w:rPr>
+              <w:t>)</w:t>
+            </w:r>
+          </w:p>
+        </w:tc>
+        <w:tc>
+          <w:tcPr>
+            <w:tcW w:w="1223" w:type="pct"/>
+            <w:shd w:val="clear" w:color="auto" w:fill="auto"/>
+            <w:noWrap/>
+            <w:vAlign w:val="center"/>
+          </w:tcPr>
+          <w:p>
+            <w:pPr>
+              <w:spacing w:after="0" w:line="240" w:lineRule="auto"/>
+              <w:jc w:val="center"/>
+              <w:rPr>
+                <w:rFonts w:ascii="Garamond" w:eastAsia="Times New Roman" w:hAnsi="Garamond" w:cs="Times New Roman"/>
+                <w:color w:val="000000"/>
+                <w:kern w:val="0"/>
+                <w:sz w:val="18"/>
+                <w:szCs w:val="18"/>
+                <w14:ligatures w14:val="none"/>
+              </w:rPr>
+            </w:pPr>
+            <w:r>
+              <w:rPr>
+                <w:rFonts w:ascii="Garamond" w:eastAsia="Times New Roman" w:hAnsi="Garamond" w:cs="Times New Roman"/>
+                <w:color w:val="000000"/>
+                <w:kern w:val="0"/>
+                <w:sz w:val="18"/>
+                <w:szCs w:val="18"/>
+                <w14:ligatures w14:val="none"/>
+              </w:rPr>
+              <w:t>34.90 (</w:t>
+            </w:r>
+            <w:r>
+              <w:rPr>
+                <w:rFonts w:ascii="Garamond" w:eastAsia="Times New Roman" w:hAnsi="Garamond" w:cs="Times New Roman"/>
+                <w:color w:val="000000"/>
+                <w:kern w:val="0"/>
+                <w:sz w:val="18"/>
+                <w:szCs w:val="18"/>
+                <w14:ligatures w14:val="none"/>
+              </w:rPr>
+              <w:t>33.03 – 35.10)</w:t>
             </w:r>
           </w:p>
         </w:tc>
@@ -9764,1180 +10082,14 @@
                 <w:szCs w:val="18"/>
                 <w14:ligatures w14:val="none"/>
               </w:rPr>
+              <w:lastRenderedPageBreak/>
               <w:t>Note: 1. Only DHS and MICS surveys have HIVST knowledge questions.</w:t>
             </w:r>
           </w:p>
         </w:tc>
       </w:tr>
     </w:tbl>
-    <w:p>
-      <w:pPr>
-        <w:rPr>
-          <w:b/>
-          <w:bCs/>
-        </w:rPr>
-      </w:pPr>
-      <w:r>
-        <w:rPr>
-          <w:b/>
-          <w:bCs/>
-        </w:rPr>
-        <w:lastRenderedPageBreak/>
-        <w:t xml:space="preserve">Zimbabwe 2015 DHS: </w:t>
-      </w:r>
-    </w:p>
-    <w:p>
-      <w:r>
-        <w:t>Female:  Num:</w:t>
-      </w:r>
-      <w:r>
-        <w:t xml:space="preserve"> </w:t>
-      </w:r>
-      <w:r>
-        <w:t>26</w:t>
-      </w:r>
-      <w:r>
-        <w:t xml:space="preserve"> , Deno: </w:t>
-      </w:r>
-      <w:r>
-        <w:t xml:space="preserve"> </w:t>
-      </w:r>
-      <w:r>
-        <w:t>9955</w:t>
-      </w:r>
-    </w:p>
-    <w:p>
-      <w:r>
-        <w:t xml:space="preserve">Male: Num: </w:t>
-      </w:r>
-      <w:r>
-        <w:t>147</w:t>
-      </w:r>
-      <w:r>
-        <w:t xml:space="preserve">, Deno: </w:t>
-      </w:r>
-      <w:r>
-        <w:t>8396</w:t>
-      </w:r>
-    </w:p>
     <w:p/>
-    <w:p>
-      <w:pPr>
-        <w:rPr>
-          <w:b/>
-          <w:bCs/>
-        </w:rPr>
-      </w:pPr>
-      <w:r>
-        <w:rPr>
-          <w:b/>
-          <w:bCs/>
-        </w:rPr>
-        <w:t xml:space="preserve">Zimbabwe 2019 MICS: </w:t>
-      </w:r>
-    </w:p>
-    <w:p>
-      <w:r>
-        <w:t>Female:  Num:</w:t>
-      </w:r>
-      <w:r>
-        <w:t xml:space="preserve"> 559</w:t>
-      </w:r>
-      <w:r>
-        <w:t xml:space="preserve"> , Deno:  </w:t>
-      </w:r>
-      <w:r>
-        <w:t>10130</w:t>
-      </w:r>
-    </w:p>
-    <w:p>
-      <w:r>
-        <w:t>Male: Num:</w:t>
-      </w:r>
-      <w:r>
-        <w:t xml:space="preserve">214 </w:t>
-      </w:r>
-      <w:r>
-        <w:t xml:space="preserve">, Deno: </w:t>
-      </w:r>
-      <w:r>
-        <w:t>4179</w:t>
-      </w:r>
-    </w:p>
-    <w:p/>
-    <w:p>
-      <w:pPr>
-        <w:rPr>
-          <w:b/>
-          <w:bCs/>
-        </w:rPr>
-      </w:pPr>
-      <w:r>
-        <w:rPr>
-          <w:b/>
-          <w:bCs/>
-        </w:rPr>
-        <w:t>Zimbabwe 2020</w:t>
-      </w:r>
-      <w:r>
-        <w:rPr>
-          <w:b/>
-          <w:bCs/>
-        </w:rPr>
-        <w:t xml:space="preserve"> PHIA</w:t>
-      </w:r>
-      <w:r>
-        <w:rPr>
-          <w:b/>
-          <w:bCs/>
-        </w:rPr>
-        <w:t xml:space="preserve">: </w:t>
-      </w:r>
-    </w:p>
-    <w:p>
-      <w:r>
-        <w:t>Female:  Num</w:t>
-      </w:r>
-      <w:r>
-        <w:t>:</w:t>
-      </w:r>
-      <w:r>
-        <w:t xml:space="preserve"> </w:t>
-      </w:r>
-      <w:r>
-        <w:t xml:space="preserve">742, </w:t>
-      </w:r>
-      <w:r>
-        <w:t xml:space="preserve">Deno: </w:t>
-      </w:r>
-      <w:r>
-        <w:t>12573</w:t>
-      </w:r>
-    </w:p>
-    <w:p>
-      <w:r>
-        <w:t>Male: Num: 476  , Deno-</w:t>
-      </w:r>
-      <w:r>
-        <w:t>8220</w:t>
-      </w:r>
-    </w:p>
-    <w:p/>
-    <w:p>
-      <w:r>
-        <w:t xml:space="preserve">Presentation: </w:t>
-      </w:r>
-      <w:r>
-        <w:t xml:space="preserve">Objective, method, model compartments with equations, </w:t>
-      </w:r>
-      <w:r>
-        <w:t>Prelim results: Zimbabwe, Kenya, Malawi</w:t>
-      </w:r>
-      <w:r>
-        <w:t xml:space="preserve">, </w:t>
-      </w:r>
-      <w:r>
-        <w:t xml:space="preserve">(show descry plot stratified by sex for justifying how we did the model), </w:t>
-      </w:r>
-      <w:r>
-        <w:t>Next steps</w:t>
-      </w:r>
-      <w:r>
-        <w:t>: produce for all countries, if possible introduce age grp</w:t>
-      </w:r>
-    </w:p>
-    <w:p>
-      <w:r>
-        <w:t>If there’s year w/o prgm data, we can try to use fake data from expert.</w:t>
-      </w:r>
-    </w:p>
-    <w:p/>
-    <w:p>
-      <w:r>
-        <w:t xml:space="preserve">Kenya 2012: </w:t>
-      </w:r>
-    </w:p>
-    <w:p>
-      <w:r>
-        <w:br/>
-        <w:t>female: F: deno:</w:t>
-      </w:r>
-      <w:r>
-        <w:t xml:space="preserve">7938 </w:t>
-      </w:r>
-      <w:r>
-        <w:t xml:space="preserve">, num: </w:t>
-      </w:r>
-      <w:r>
-        <w:t>145</w:t>
-      </w:r>
-    </w:p>
-    <w:p>
-      <w:r>
-        <w:t xml:space="preserve">male: deno: </w:t>
-      </w:r>
-      <w:r>
-        <w:t>5756</w:t>
-      </w:r>
-      <w:r>
-        <w:t xml:space="preserve">, num: </w:t>
-      </w:r>
-      <w:r>
-        <w:t>185</w:t>
-      </w:r>
-    </w:p>
-    <w:p/>
-    <w:p>
-      <w:r>
-        <w:t xml:space="preserve">Kenya 2018: </w:t>
-      </w:r>
-    </w:p>
-    <w:p>
-      <w:r>
-        <w:br/>
-        <w:t>female: F: deno:</w:t>
-      </w:r>
-      <w:r>
-        <w:t xml:space="preserve"> </w:t>
-      </w:r>
-      <w:r>
-        <w:t>22350</w:t>
-      </w:r>
-      <w:r>
-        <w:t xml:space="preserve"> </w:t>
-      </w:r>
-      <w:r>
-        <w:t xml:space="preserve">, num: </w:t>
-      </w:r>
-      <w:r>
-        <w:t>545</w:t>
-      </w:r>
-    </w:p>
-    <w:p>
-      <w:r>
-        <w:t>male: deno:</w:t>
-      </w:r>
-      <w:r>
-        <w:t xml:space="preserve"> </w:t>
-      </w:r>
-      <w:r>
-        <w:t>20102</w:t>
-      </w:r>
-      <w:r>
-        <w:t>, num:</w:t>
-      </w:r>
-      <w:r>
-        <w:t xml:space="preserve"> </w:t>
-      </w:r>
-      <w:r>
-        <w:t>425</w:t>
-      </w:r>
-    </w:p>
-    <w:p/>
-    <w:p>
-      <w:r>
-        <w:t xml:space="preserve">Kenya 2022: </w:t>
-      </w:r>
-    </w:p>
-    <w:p>
-      <w:r>
-        <w:br/>
-        <w:t xml:space="preserve">female: F: deno: </w:t>
-      </w:r>
-      <w:r>
-        <w:t>32156</w:t>
-      </w:r>
-      <w:r>
-        <w:t xml:space="preserve"> </w:t>
-      </w:r>
-      <w:r>
-        <w:t xml:space="preserve"> </w:t>
-      </w:r>
-      <w:r>
-        <w:t xml:space="preserve">, num: </w:t>
-      </w:r>
-      <w:r>
-        <w:t>1552</w:t>
-      </w:r>
-    </w:p>
-    <w:p>
-      <w:r>
-        <w:lastRenderedPageBreak/>
-        <w:t xml:space="preserve">male: deno: </w:t>
-      </w:r>
-      <w:r>
-        <w:t>14453</w:t>
-      </w:r>
-      <w:r>
-        <w:t xml:space="preserve"> , num: </w:t>
-      </w:r>
-      <w:r>
-        <w:t>1305</w:t>
-      </w:r>
-    </w:p>
-    <w:p/>
-    <w:p>
-      <w:pPr>
-        <w:rPr>
-          <w:b/>
-          <w:bCs/>
-        </w:rPr>
-      </w:pPr>
-      <w:r>
-        <w:t xml:space="preserve"># </w:t>
-      </w:r>
-      <w:r>
-        <w:rPr>
-          <w:b/>
-          <w:bCs/>
-        </w:rPr>
-        <w:t>ghana mics 2017</w:t>
-      </w:r>
-    </w:p>
-    <w:p>
-      <w:r>
-        <w:rPr>
-          <w:b/>
-          <w:bCs/>
-        </w:rPr>
-        <w:t>female:</w:t>
-      </w:r>
-      <w:r>
-        <w:t xml:space="preserve"> </w:t>
-      </w:r>
-      <w:r>
-        <w:t>denominator</w:t>
-      </w:r>
-      <w:r>
-        <w:t xml:space="preserve"> and numerator ( 5574.414, 131.5562)</w:t>
-      </w:r>
-    </w:p>
-    <w:p>
-      <w:r>
-        <w:rPr>
-          <w:b/>
-          <w:bCs/>
-        </w:rPr>
-        <w:t xml:space="preserve"> male</w:t>
-      </w:r>
-      <w:r>
-        <w:t>:</w:t>
-      </w:r>
-      <w:r>
-        <w:t xml:space="preserve"> denominator and numerator (2552.702, 36.50364)</w:t>
-      </w:r>
-    </w:p>
-    <w:p/>
-    <w:p>
-      <w:pPr>
-        <w:rPr>
-          <w:b/>
-          <w:bCs/>
-        </w:rPr>
-      </w:pPr>
-      <w:r>
-        <w:rPr>
-          <w:b/>
-          <w:bCs/>
-        </w:rPr>
-        <w:t xml:space="preserve">#ghana dhs 2022 </w:t>
-      </w:r>
-    </w:p>
-    <w:p>
-      <w:r>
-        <w:rPr>
-          <w:b/>
-          <w:bCs/>
-        </w:rPr>
-        <w:t>female :</w:t>
-      </w:r>
-      <w:r>
-        <w:t xml:space="preserve"> </w:t>
-      </w:r>
-      <w:r>
-        <w:t>deno and num (6250.364, 150.6338)</w:t>
-      </w:r>
-    </w:p>
-    <w:p>
-      <w:r>
-        <w:rPr>
-          <w:b/>
-          <w:bCs/>
-        </w:rPr>
-        <w:t>male</w:t>
-      </w:r>
-      <w:r>
-        <w:rPr>
-          <w:b/>
-          <w:bCs/>
-        </w:rPr>
-        <w:t xml:space="preserve">: </w:t>
-      </w:r>
-      <w:r>
-        <w:rPr>
-          <w:b/>
-          <w:bCs/>
-        </w:rPr>
-        <w:t xml:space="preserve"> </w:t>
-      </w:r>
-      <w:r>
-        <w:t>deno and num (4558.453, 82.508)</w:t>
-      </w:r>
-    </w:p>
-    <w:p/>
-    <w:p>
-      <w:r>
-        <w:t xml:space="preserve"># </w:t>
-      </w:r>
-      <w:r>
-        <w:rPr>
-          <w:b/>
-          <w:bCs/>
-        </w:rPr>
-        <w:t>Sierra Leone</w:t>
-      </w:r>
-    </w:p>
-    <w:p>
-      <w:r>
-        <w:t>2017 MICS:</w:t>
-      </w:r>
-    </w:p>
-    <w:p>
-      <w:r>
-        <w:rPr>
-          <w:b/>
-          <w:bCs/>
-        </w:rPr>
-        <w:t>male:</w:t>
-      </w:r>
-      <w:r>
-        <w:t xml:space="preserve"> </w:t>
-      </w:r>
-    </w:p>
-    <w:p>
-      <w:r>
-        <w:t>denominator:</w:t>
-      </w:r>
-      <w:r>
-        <w:t xml:space="preserve"> </w:t>
-      </w:r>
-      <w:r>
-        <w:t>2465.392</w:t>
-      </w:r>
-    </w:p>
-    <w:p>
-      <w:r>
-        <w:t>numerator</w:t>
-      </w:r>
-      <w:r>
-        <w:t xml:space="preserve">: </w:t>
-      </w:r>
-      <w:r>
-        <w:t>50.294</w:t>
-      </w:r>
-    </w:p>
-    <w:p>
-      <w:r>
-        <w:rPr>
-          <w:b/>
-          <w:bCs/>
-        </w:rPr>
-        <w:t>female:</w:t>
-      </w:r>
-      <w:r>
-        <w:t xml:space="preserve"> </w:t>
-      </w:r>
-    </w:p>
-    <w:p>
-      <w:r>
-        <w:t>denominator:</w:t>
-      </w:r>
-      <w:r>
-        <w:t xml:space="preserve"> </w:t>
-      </w:r>
-      <w:r>
-        <w:t>5096.593</w:t>
-      </w:r>
-    </w:p>
-    <w:p>
-      <w:r>
-        <w:t>numerator</w:t>
-      </w:r>
-      <w:r>
-        <w:t xml:space="preserve">: </w:t>
-      </w:r>
-      <w:r>
-        <w:t>164.6199</w:t>
-      </w:r>
-    </w:p>
-    <w:p/>
-    <w:p>
-      <w:r>
-        <w:t>2019 DHS:</w:t>
-      </w:r>
-    </w:p>
-    <w:p>
-      <w:r>
-        <w:rPr>
-          <w:b/>
-          <w:bCs/>
-        </w:rPr>
-        <w:t>male:</w:t>
-      </w:r>
-      <w:r>
-        <w:t xml:space="preserve"> </w:t>
-      </w:r>
-    </w:p>
-    <w:p>
-      <w:r>
-        <w:t>denominator:</w:t>
-      </w:r>
-      <w:r>
-        <w:t xml:space="preserve"> </w:t>
-      </w:r>
-      <w:r>
-        <w:t>2906.85</w:t>
-      </w:r>
-    </w:p>
-    <w:p>
-      <w:r>
-        <w:t>numerator</w:t>
-      </w:r>
-      <w:r>
-        <w:t xml:space="preserve">: </w:t>
-      </w:r>
-      <w:r>
-        <w:t>61.91591</w:t>
-      </w:r>
-    </w:p>
-    <w:p>
-      <w:r>
-        <w:rPr>
-          <w:b/>
-          <w:bCs/>
-        </w:rPr>
-        <w:t>female:</w:t>
-      </w:r>
-      <w:r>
-        <w:t xml:space="preserve"> </w:t>
-      </w:r>
-    </w:p>
-    <w:p>
-      <w:r>
-        <w:t>denominator:</w:t>
-      </w:r>
-      <w:r>
-        <w:t xml:space="preserve"> </w:t>
-      </w:r>
-      <w:r>
-        <w:t>2607.19</w:t>
-      </w:r>
-    </w:p>
-    <w:p>
-      <w:r>
-        <w:t>numerator</w:t>
-      </w:r>
-      <w:r>
-        <w:t xml:space="preserve">: </w:t>
-      </w:r>
-      <w:r>
-        <w:t>100.8983</w:t>
-      </w:r>
-    </w:p>
-    <w:p/>
-    <w:p/>
-    <w:p/>
-    <w:p>
-      <w:pPr>
-        <w:rPr>
-          <w:b/>
-          <w:bCs/>
-        </w:rPr>
-      </w:pPr>
-      <w:r>
-        <w:rPr>
-          <w:b/>
-          <w:bCs/>
-        </w:rPr>
-        <w:lastRenderedPageBreak/>
-        <w:t>Malawi</w:t>
-      </w:r>
-    </w:p>
-    <w:p>
-      <w:pPr>
-        <w:rPr>
-          <w:b/>
-          <w:bCs/>
-        </w:rPr>
-      </w:pPr>
-      <w:r>
-        <w:rPr>
-          <w:b/>
-          <w:bCs/>
-        </w:rPr>
-        <w:t>201</w:t>
-      </w:r>
-      <w:r>
-        <w:rPr>
-          <w:b/>
-          <w:bCs/>
-        </w:rPr>
-        <w:t>5</w:t>
-      </w:r>
-      <w:r>
-        <w:rPr>
-          <w:b/>
-          <w:bCs/>
-        </w:rPr>
-        <w:t>(DHS)</w:t>
-      </w:r>
-    </w:p>
-    <w:p>
-      <w:pPr>
-        <w:rPr>
-          <w:b/>
-          <w:bCs/>
-        </w:rPr>
-      </w:pPr>
-      <w:r>
-        <w:rPr>
-          <w:b/>
-          <w:bCs/>
-        </w:rPr>
-        <w:t>Male:</w:t>
-      </w:r>
-    </w:p>
-    <w:p>
-      <w:r>
-        <w:t>Den</w:t>
-      </w:r>
-      <w:r>
-        <w:t>:</w:t>
-      </w:r>
-      <w:r>
-        <w:t xml:space="preserve"> </w:t>
-      </w:r>
-      <w:r>
-        <w:t>2795.972</w:t>
-      </w:r>
-    </w:p>
-    <w:p>
-      <w:r>
-        <w:t>Num</w:t>
-      </w:r>
-      <w:r>
-        <w:t>:</w:t>
-      </w:r>
-      <w:r>
-        <w:t xml:space="preserve"> </w:t>
-      </w:r>
-      <w:r>
-        <w:t>30.47609</w:t>
-      </w:r>
-    </w:p>
-    <w:p>
-      <w:pPr>
-        <w:rPr>
-          <w:b/>
-          <w:bCs/>
-        </w:rPr>
-      </w:pPr>
-      <w:r>
-        <w:rPr>
-          <w:b/>
-          <w:bCs/>
-        </w:rPr>
-        <w:t>Female</w:t>
-      </w:r>
-    </w:p>
-    <w:p>
-      <w:r>
-        <w:t>Den</w:t>
-      </w:r>
-      <w:r>
-        <w:t xml:space="preserve">: </w:t>
-      </w:r>
-      <w:r>
-        <w:t>14792.46</w:t>
-      </w:r>
-    </w:p>
-    <w:p>
-      <w:r>
-        <w:t>Num</w:t>
-      </w:r>
-      <w:r>
-        <w:t>:</w:t>
-      </w:r>
-      <w:r>
-        <w:t xml:space="preserve"> </w:t>
-      </w:r>
-      <w:r>
-        <w:t>135.6469</w:t>
-      </w:r>
-    </w:p>
-    <w:p>
-      <w:pPr>
-        <w:rPr>
-          <w:b/>
-          <w:bCs/>
-        </w:rPr>
-      </w:pPr>
-    </w:p>
-    <w:p>
-      <w:pPr>
-        <w:rPr>
-          <w:b/>
-          <w:bCs/>
-        </w:rPr>
-      </w:pPr>
-      <w:r>
-        <w:rPr>
-          <w:b/>
-          <w:bCs/>
-        </w:rPr>
-        <w:t>2019 (MICS)</w:t>
-      </w:r>
-    </w:p>
-    <w:p>
-      <w:pPr>
-        <w:rPr>
-          <w:b/>
-          <w:bCs/>
-        </w:rPr>
-      </w:pPr>
-      <w:r>
-        <w:rPr>
-          <w:b/>
-          <w:bCs/>
-        </w:rPr>
-        <w:t>Male:</w:t>
-      </w:r>
-    </w:p>
-    <w:p>
-      <w:r>
-        <w:t>Den</w:t>
-      </w:r>
-      <w:r>
-        <w:t>:</w:t>
-      </w:r>
-      <w:r>
-        <w:t xml:space="preserve"> </w:t>
-      </w:r>
-      <w:r>
-        <w:t>2149.626</w:t>
-      </w:r>
-    </w:p>
-    <w:p>
-      <w:r>
-        <w:t>Num</w:t>
-      </w:r>
-      <w:r>
-        <w:t>:</w:t>
-      </w:r>
-      <w:r>
-        <w:t xml:space="preserve"> </w:t>
-      </w:r>
-      <w:r>
-        <w:t>214.1028</w:t>
-      </w:r>
-    </w:p>
-    <w:p>
-      <w:pPr>
-        <w:rPr>
-          <w:b/>
-          <w:bCs/>
-        </w:rPr>
-      </w:pPr>
-      <w:r>
-        <w:rPr>
-          <w:b/>
-          <w:bCs/>
-        </w:rPr>
-        <w:t>Female</w:t>
-      </w:r>
-    </w:p>
-    <w:p>
-      <w:r>
-        <w:t>Den</w:t>
-      </w:r>
-      <w:r>
-        <w:t xml:space="preserve">: </w:t>
-      </w:r>
-      <w:r>
-        <w:t>6669.369</w:t>
-      </w:r>
-    </w:p>
-    <w:p>
-      <w:r>
-        <w:t>Num</w:t>
-      </w:r>
-      <w:r>
-        <w:t>:</w:t>
-      </w:r>
-      <w:r>
-        <w:t xml:space="preserve"> </w:t>
-      </w:r>
-      <w:r>
-        <w:t>442.8461</w:t>
-      </w:r>
-    </w:p>
-    <w:p>
-      <w:pPr>
-        <w:rPr>
-          <w:b/>
-          <w:bCs/>
-        </w:rPr>
-      </w:pPr>
-    </w:p>
-    <w:p>
-      <w:pPr>
-        <w:rPr>
-          <w:b/>
-          <w:bCs/>
-        </w:rPr>
-      </w:pPr>
-      <w:r>
-        <w:rPr>
-          <w:b/>
-          <w:bCs/>
-        </w:rPr>
-        <w:t>2020</w:t>
-      </w:r>
-      <w:r>
-        <w:rPr>
-          <w:b/>
-          <w:bCs/>
-        </w:rPr>
-        <w:t xml:space="preserve"> PHIA</w:t>
-      </w:r>
-    </w:p>
-    <w:p>
-      <w:pPr>
-        <w:rPr>
-          <w:b/>
-          <w:bCs/>
-        </w:rPr>
-      </w:pPr>
-      <w:r>
-        <w:rPr>
-          <w:b/>
-          <w:bCs/>
-        </w:rPr>
-        <w:t>Male:</w:t>
-      </w:r>
-    </w:p>
-    <w:p>
-      <w:r>
-        <w:t>Den</w:t>
-      </w:r>
-      <w:r>
-        <w:t>:</w:t>
-      </w:r>
-      <w:r>
-        <w:t xml:space="preserve"> </w:t>
-      </w:r>
-      <w:r>
-        <w:t>5164.086</w:t>
-      </w:r>
-    </w:p>
-    <w:p>
-      <w:r>
-        <w:t>Num</w:t>
-      </w:r>
-      <w:r>
-        <w:t>:</w:t>
-      </w:r>
-      <w:r>
-        <w:t xml:space="preserve"> </w:t>
-      </w:r>
-      <w:r>
-        <w:t xml:space="preserve">405.7188 </w:t>
-      </w:r>
-    </w:p>
-    <w:p>
-      <w:pPr>
-        <w:rPr>
-          <w:b/>
-          <w:bCs/>
-        </w:rPr>
-      </w:pPr>
-      <w:r>
-        <w:rPr>
-          <w:b/>
-          <w:bCs/>
-        </w:rPr>
-        <w:t>Female</w:t>
-      </w:r>
-    </w:p>
-    <w:p>
-      <w:r>
-        <w:t>Den</w:t>
-      </w:r>
-      <w:r>
-        <w:t>:</w:t>
-      </w:r>
-      <w:r>
-        <w:t xml:space="preserve"> </w:t>
-      </w:r>
-      <w:r>
-        <w:t>5920.471</w:t>
-      </w:r>
-    </w:p>
-    <w:p>
-      <w:r>
-        <w:t>Num</w:t>
-      </w:r>
-      <w:r>
-        <w:t>:</w:t>
-      </w:r>
-      <w:r>
-        <w:t xml:space="preserve"> </w:t>
-      </w:r>
-      <w:r>
-        <w:t>373.3795</w:t>
-      </w:r>
-    </w:p>
-    <w:p/>
-    <w:p>
-      <w:pPr>
-        <w:rPr>
-          <w:b/>
-          <w:bCs/>
-        </w:rPr>
-      </w:pPr>
-      <w:r>
-        <w:rPr>
-          <w:b/>
-          <w:bCs/>
-        </w:rPr>
-        <w:t>Ma</w:t>
-      </w:r>
-      <w:r>
-        <w:rPr>
-          <w:b/>
-          <w:bCs/>
-        </w:rPr>
-        <w:t>dagascar</w:t>
-      </w:r>
-    </w:p>
-    <w:p>
-      <w:pPr>
-        <w:rPr>
-          <w:b/>
-          <w:bCs/>
-        </w:rPr>
-      </w:pPr>
-      <w:r>
-        <w:rPr>
-          <w:b/>
-          <w:bCs/>
-        </w:rPr>
-        <w:t>2018(MICS)</w:t>
-      </w:r>
-    </w:p>
-    <w:p>
-      <w:pPr>
-        <w:rPr>
-          <w:b/>
-          <w:bCs/>
-        </w:rPr>
-      </w:pPr>
-      <w:r>
-        <w:rPr>
-          <w:b/>
-          <w:bCs/>
-        </w:rPr>
-        <w:t>Male:</w:t>
-      </w:r>
-    </w:p>
-    <w:p>
-      <w:r>
-        <w:t>Den</w:t>
-      </w:r>
-      <w:r>
-        <w:t>:</w:t>
-      </w:r>
-      <w:r>
-        <w:t xml:space="preserve"> </w:t>
-      </w:r>
-      <w:r>
-        <w:t>3055.188</w:t>
-      </w:r>
-    </w:p>
-    <w:p>
-      <w:r>
-        <w:lastRenderedPageBreak/>
-        <w:t>Num</w:t>
-      </w:r>
-      <w:r>
-        <w:t>:</w:t>
-      </w:r>
-      <w:r>
-        <w:t xml:space="preserve"> </w:t>
-      </w:r>
-      <w:r>
-        <w:t>35.28742</w:t>
-      </w:r>
-    </w:p>
-    <w:p>
-      <w:pPr>
-        <w:rPr>
-          <w:b/>
-          <w:bCs/>
-        </w:rPr>
-      </w:pPr>
-      <w:r>
-        <w:rPr>
-          <w:b/>
-          <w:bCs/>
-        </w:rPr>
-        <w:t>Female</w:t>
-      </w:r>
-    </w:p>
-    <w:p>
-      <w:r>
-        <w:t>Den</w:t>
-      </w:r>
-      <w:r>
-        <w:t xml:space="preserve">: </w:t>
-      </w:r>
-      <w:r>
-        <w:t>5038.525</w:t>
-      </w:r>
-    </w:p>
-    <w:p>
-      <w:r>
-        <w:t>Num</w:t>
-      </w:r>
-      <w:r>
-        <w:t>:</w:t>
-      </w:r>
-      <w:r>
-        <w:t xml:space="preserve"> </w:t>
-      </w:r>
-      <w:r>
-        <w:t>83.63951</w:t>
-      </w:r>
-    </w:p>
-    <w:p>
-      <w:pPr>
-        <w:rPr>
-          <w:b/>
-          <w:bCs/>
-        </w:rPr>
-      </w:pPr>
-    </w:p>
-    <w:p>
-      <w:pPr>
-        <w:rPr>
-          <w:b/>
-          <w:bCs/>
-        </w:rPr>
-      </w:pPr>
-      <w:r>
-        <w:rPr>
-          <w:b/>
-          <w:bCs/>
-        </w:rPr>
-        <w:t>2021 (DHS)</w:t>
-      </w:r>
-    </w:p>
-    <w:p>
-      <w:pPr>
-        <w:rPr>
-          <w:b/>
-          <w:bCs/>
-        </w:rPr>
-      </w:pPr>
-      <w:r>
-        <w:rPr>
-          <w:b/>
-          <w:bCs/>
-        </w:rPr>
-        <w:t>Male:</w:t>
-      </w:r>
-    </w:p>
-    <w:p>
-      <w:r>
-        <w:t>Den</w:t>
-      </w:r>
-      <w:r>
-        <w:t>:</w:t>
-      </w:r>
-      <w:r>
-        <w:t xml:space="preserve"> </w:t>
-      </w:r>
-      <w:r>
-        <w:t>6178.256</w:t>
-      </w:r>
-    </w:p>
-    <w:p>
-      <w:r>
-        <w:t>Num</w:t>
-      </w:r>
-      <w:r>
-        <w:t>:</w:t>
-      </w:r>
-      <w:r>
-        <w:t xml:space="preserve"> </w:t>
-      </w:r>
-      <w:r>
-        <w:t>43.80384</w:t>
-      </w:r>
-    </w:p>
-    <w:p>
-      <w:pPr>
-        <w:rPr>
-          <w:b/>
-          <w:bCs/>
-        </w:rPr>
-      </w:pPr>
-      <w:r>
-        <w:rPr>
-          <w:b/>
-          <w:bCs/>
-        </w:rPr>
-        <w:t>Female</w:t>
-      </w:r>
-    </w:p>
-    <w:p>
-      <w:r>
-        <w:t>Den</w:t>
-      </w:r>
-      <w:r>
-        <w:t xml:space="preserve">: </w:t>
-      </w:r>
-      <w:r>
-        <w:t>6825.568</w:t>
-      </w:r>
-    </w:p>
-    <w:p>
-      <w:r>
-        <w:t>Num</w:t>
-      </w:r>
-      <w:r>
-        <w:t>:</w:t>
-      </w:r>
-      <w:r>
-        <w:t xml:space="preserve"> </w:t>
-      </w:r>
-      <w:r>
-        <w:t>19.8624</w:t>
-      </w:r>
-    </w:p>
-    <w:p/>
-    <w:p/>
-    <w:p>
-      <w:pPr>
-        <w:ind w:firstLine="720"/>
-      </w:pPr>
-      <w:r>
-        <w:t>35 MICS+24 DHS+23 PHIA+</w:t>
-      </w:r>
-      <w:r>
-        <w:t>KAIS 2+BAIS 5+SABSSM 6+NAIS 1</w:t>
-      </w:r>
-    </w:p>
     <w:sectPr>
       <w:pgSz w:w="12240" w:h="15840"/>
       <w:pgMar w:top="720" w:right="720" w:bottom="720" w:left="720" w:header="720" w:footer="720" w:gutter="0"/>
@@ -10949,7 +10101,7 @@
 </file>
 
 <file path=word/styles.xml><?xml version="1.0" encoding="utf-8"?>
-<w:styles xmlns:mc="http://schemas.openxmlformats.org/markup-compatibility/2006" xmlns:r="http://schemas.openxmlformats.org/officeDocument/2006/relationships" xmlns:w="http://schemas.openxmlformats.org/wordprocessingml/2006/main" xmlns:w14="http://schemas.microsoft.com/office/word/2010/wordml" xmlns:w15="http://schemas.microsoft.com/office/word/2012/wordml" xmlns:w16cex="http://schemas.microsoft.com/office/word/2018/wordml/cex" xmlns:w16cid="http://schemas.microsoft.com/office/word/2016/wordml/cid" xmlns:w16="http://schemas.microsoft.com/office/word/2018/wordml" xmlns:w16du="http://schemas.microsoft.com/office/word/2023/wordml/word16du" xmlns:w16sdtdh="http://schemas.microsoft.com/office/word/2020/wordml/sdtdatahash" xmlns:w16se="http://schemas.microsoft.com/office/word/2015/wordml/symex" mc:Ignorable="w14 w15 w16se w16cid w16 w16cex w16sdtdh w16du">
+<w:styles xmlns:mc="http://schemas.openxmlformats.org/markup-compatibility/2006" xmlns:r="http://schemas.openxmlformats.org/officeDocument/2006/relationships" xmlns:w="http://schemas.openxmlformats.org/wordprocessingml/2006/main" xmlns:w14="http://schemas.microsoft.com/office/word/2010/wordml" xmlns:w15="http://schemas.microsoft.com/office/word/2012/wordml" xmlns:w16cex="http://schemas.microsoft.com/office/word/2018/wordml/cex" xmlns:w16cid="http://schemas.microsoft.com/office/word/2016/wordml/cid" xmlns:w16="http://schemas.microsoft.com/office/word/2018/wordml" xmlns:w16du="http://schemas.microsoft.com/office/word/2023/wordml/word16du" xmlns:w16sdtdh="http://schemas.microsoft.com/office/word/2020/wordml/sdtdatahash" xmlns:w16sdtfl="http://schemas.microsoft.com/office/word/2024/wordml/sdtformatlock" xmlns:w16se="http://schemas.microsoft.com/office/word/2015/wordml/symex" mc:Ignorable="w14 w15 w16se w16cid w16 w16cex w16sdtdh w16sdtfl w16du">
   <w:docDefaults>
     <w:rPrDefault>
       <w:rPr>
@@ -12195,15 +11347,6 @@
 </file>
 
 <file path=customXml/item1.xml><?xml version="1.0" encoding="utf-8"?>
-<?mso-contentType ?>
-<FormTemplates xmlns="http://schemas.microsoft.com/sharepoint/v3/contenttype/forms">
-  <Display>DocumentLibraryForm</Display>
-  <Edit>DocumentLibraryForm</Edit>
-  <New>DocumentLibraryForm</New>
-</FormTemplates>
-</file>
-
-<file path=customXml/item2.xml><?xml version="1.0" encoding="utf-8"?>
 <ct:contentTypeSchema xmlns:ct="http://schemas.microsoft.com/office/2006/metadata/contentType" xmlns:ma="http://schemas.microsoft.com/office/2006/metadata/properties/metaAttributes" ct:_="" ma:_="" ma:contentTypeName="Document" ma:contentTypeID="0x0101008BDEBD74DEB7E44697541764C972695C" ma:contentTypeVersion="5" ma:contentTypeDescription="Create a new document." ma:contentTypeScope="" ma:versionID="b49311ff927689a1fa25cae75dcbc32b">
   <xsd:schema xmlns:xsd="http://www.w3.org/2001/XMLSchema" xmlns:xs="http://www.w3.org/2001/XMLSchema" xmlns:p="http://schemas.microsoft.com/office/2006/metadata/properties" xmlns:ns3="34add9d8-3ff8-4e83-85da-bc19770ab7e4" targetNamespace="http://schemas.microsoft.com/office/2006/metadata/properties" ma:root="true" ma:fieldsID="bb3e14d390e2acdc08835de0c7554ab6" ns3:_="">
     <xsd:import namespace="34add9d8-3ff8-4e83-85da-bc19770ab7e4"/>
@@ -12353,21 +11496,22 @@
 </ct:contentTypeSchema>
 </file>
 
-<file path=customXml/item3.xml><?xml version="1.0" encoding="utf-8"?>
+<file path=customXml/item2.xml><?xml version="1.0" encoding="utf-8"?>
 <p:properties xmlns:p="http://schemas.microsoft.com/office/2006/metadata/properties" xmlns:xsi="http://www.w3.org/2001/XMLSchema-instance" xmlns:pc="http://schemas.microsoft.com/office/infopath/2007/PartnerControls">
   <documentManagement/>
 </p:properties>
 </file>
 
-<file path=customXml/itemProps1.xml><?xml version="1.0" encoding="utf-8"?>
-<ds:datastoreItem xmlns:ds="http://schemas.openxmlformats.org/officeDocument/2006/customXml" ds:itemID="{7ABFA3EF-7C5A-45E8-99EB-5DA656ED2BE4}">
-  <ds:schemaRefs>
-    <ds:schemaRef ds:uri="http://schemas.microsoft.com/sharepoint/v3/contenttype/forms"/>
-  </ds:schemaRefs>
-</ds:datastoreItem>
+<file path=customXml/item3.xml><?xml version="1.0" encoding="utf-8"?>
+<?mso-contentType ?>
+<FormTemplates xmlns="http://schemas.microsoft.com/sharepoint/v3/contenttype/forms">
+  <Display>DocumentLibraryForm</Display>
+  <Edit>DocumentLibraryForm</Edit>
+  <New>DocumentLibraryForm</New>
+</FormTemplates>
 </file>
 
-<file path=customXml/itemProps2.xml><?xml version="1.0" encoding="utf-8"?>
+<file path=customXml/itemProps1.xml><?xml version="1.0" encoding="utf-8"?>
 <ds:datastoreItem xmlns:ds="http://schemas.openxmlformats.org/officeDocument/2006/customXml" ds:itemID="{8886D23C-18B8-4547-AE7F-2CCC65E713FB}">
   <ds:schemaRefs>
     <ds:schemaRef ds:uri="http://schemas.microsoft.com/office/2006/metadata/contentType"/>
@@ -12385,11 +11529,19 @@
 </ds:datastoreItem>
 </file>
 
-<file path=customXml/itemProps3.xml><?xml version="1.0" encoding="utf-8"?>
+<file path=customXml/itemProps2.xml><?xml version="1.0" encoding="utf-8"?>
 <ds:datastoreItem xmlns:ds="http://schemas.openxmlformats.org/officeDocument/2006/customXml" ds:itemID="{4094120B-0CC9-4E84-9038-CC0C77CE0129}">
   <ds:schemaRefs>
     <ds:schemaRef ds:uri="http://schemas.microsoft.com/office/2006/metadata/properties"/>
     <ds:schemaRef ds:uri="http://schemas.microsoft.com/office/infopath/2007/PartnerControls"/>
   </ds:schemaRefs>
 </ds:datastoreItem>
+</file>
+
+<file path=customXml/itemProps3.xml><?xml version="1.0" encoding="utf-8"?>
+<ds:datastoreItem xmlns:ds="http://schemas.openxmlformats.org/officeDocument/2006/customXml" ds:itemID="{7ABFA3EF-7C5A-45E8-99EB-5DA656ED2BE4}">
+  <ds:schemaRefs>
+    <ds:schemaRef ds:uri="http://schemas.microsoft.com/sharepoint/v3/contenttype/forms"/>
+  </ds:schemaRefs>
+</ds:datastoreItem>
 </file>
</xml_diff>